<commit_message>
a minor mistake fix
</commit_message>
<xml_diff>
--- a/Documents/User blog service-FinalReport.docx
+++ b/Documents/User blog service-FinalReport.docx
@@ -57,8 +57,8 @@
                         </wp:positionV>
                       </mc:Fallback>
                     </mc:AlternateContent>
-                    <wp:extent cx="4546600" cy="2813685"/>
-                    <wp:effectExtent l="3810" t="0" r="2540" b="0"/>
+                    <wp:extent cx="4546600" cy="3173095"/>
+                    <wp:effectExtent l="0" t="0" r="1905" b="8255"/>
                     <wp:wrapSquare wrapText="bothSides"/>
                     <wp:docPr id="2" name="Text Box 131"/>
                     <wp:cNvGraphicFramePr>
@@ -73,7 +73,7 @@
                           <wps:spPr bwMode="auto">
                             <a:xfrm>
                               <a:off x="0" y="0"/>
-                              <a:ext cx="4546600" cy="2813685"/>
+                              <a:ext cx="4546600" cy="3173095"/>
                             </a:xfrm>
                             <a:prstGeom prst="rect">
                               <a:avLst/>
@@ -108,6 +108,7 @@
                                 <w:pPr>
                                   <w:pStyle w:val="NoSpacing"/>
                                   <w:spacing w:before="40" w:after="560" w:line="216" w:lineRule="auto"/>
+                                  <w:jc w:val="center"/>
                                   <w:rPr>
                                     <w:color w:val="5B9BD5" w:themeColor="accent1"/>
                                     <w:sz w:val="72"/>
@@ -427,13 +428,14 @@
                     <v:stroke joinstyle="miter"/>
                     <v:path gradientshapeok="t" o:connecttype="rect"/>
                   </v:shapetype>
-                  <v:shape id="Text Box 131" o:spid="_x0000_s1026" type="#_x0000_t202" style="position:absolute;margin-left:0;margin-top:0;width:358pt;height:221.55pt;z-index:251660288;visibility:visible;mso-wrap-style:square;mso-width-percent:790;mso-height-percent:0;mso-left-percent:77;mso-top-percent:540;mso-wrap-distance-left:14.4pt;mso-wrap-distance-top:0;mso-wrap-distance-right:14.4pt;mso-wrap-distance-bottom:0;mso-position-horizontal-relative:margin;mso-position-vertical-relative:page;mso-width-percent:790;mso-height-percent:0;mso-left-percent:77;mso-top-percent:540;mso-width-relative:margin;mso-height-relative:page;v-text-anchor:top" o:gfxdata="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" filled="f" stroked="f" strokeweight=".5pt">
+                  <v:shape id="Text Box 131" o:spid="_x0000_s1026" type="#_x0000_t202" style="position:absolute;margin-left:0;margin-top:0;width:358pt;height:249.85pt;z-index:251660288;visibility:visible;mso-wrap-style:square;mso-width-percent:790;mso-height-percent:0;mso-left-percent:77;mso-top-percent:540;mso-wrap-distance-left:14.4pt;mso-wrap-distance-top:0;mso-wrap-distance-right:14.4pt;mso-wrap-distance-bottom:0;mso-position-horizontal-relative:margin;mso-position-vertical-relative:page;mso-width-percent:790;mso-height-percent:0;mso-left-percent:77;mso-top-percent:540;mso-width-relative:margin;mso-height-relative:page;v-text-anchor:top" o:gfxdata="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" filled="f" stroked="f" strokeweight=".5pt">
                     <v:textbox inset="0,0,0,0">
                       <w:txbxContent>
                         <w:p>
                           <w:pPr>
                             <w:pStyle w:val="NoSpacing"/>
                             <w:spacing w:before="40" w:after="560" w:line="216" w:lineRule="auto"/>
+                            <w:jc w:val="center"/>
                             <w:rPr>
                               <w:color w:val="5B9BD5" w:themeColor="accent1"/>
                               <w:sz w:val="72"/>
@@ -932,6 +934,8 @@
             <w:br w:type="page"/>
           </w:r>
         </w:p>
+        <w:bookmarkStart w:id="0" w:name="_GoBack" w:displacedByCustomXml="next"/>
+        <w:bookmarkEnd w:id="0" w:displacedByCustomXml="next"/>
       </w:sdtContent>
     </w:sdt>
     <w:sdt>
@@ -3664,8 +3668,6 @@
               <w:fldChar w:fldCharType="end"/>
             </w:r>
           </w:hyperlink>
-          <w:bookmarkStart w:id="0" w:name="_GoBack"/>
-          <w:bookmarkEnd w:id="0"/>
           <w:r>
             <w:rPr>
               <w:b/>
@@ -7605,12 +7607,14 @@
                 <w:lang w:val="en-US"/>
               </w:rPr>
             </w:pPr>
+            <w:proofErr w:type="spellStart"/>
             <w:r>
               <w:rPr>
                 <w:lang w:val="en-US"/>
               </w:rPr>
               <w:t>HIgh</w:t>
             </w:r>
+            <w:proofErr w:type="spellEnd"/>
           </w:p>
         </w:tc>
       </w:tr>
@@ -8498,7 +8502,21 @@
         <w:rPr>
           <w:lang w:val="en-US"/>
         </w:rPr>
-        <w:t>Since our pages are included via an include function and we use the $_GET[‘page’] function, we have to make sure we can only include our own pages.</w:t>
+        <w:t>Since our pages are included via an include function and we use the $_</w:t>
+      </w:r>
+      <w:proofErr w:type="gramStart"/>
+      <w:r>
+        <w:rPr>
+          <w:lang w:val="en-US"/>
+        </w:rPr>
+        <w:t>GET[</w:t>
+      </w:r>
+      <w:proofErr w:type="gramEnd"/>
+      <w:r>
+        <w:rPr>
+          <w:lang w:val="en-US"/>
+        </w:rPr>
+        <w:t>‘page’] function, we have to make sure we can only include our own pages.</w:t>
       </w:r>
     </w:p>
     <w:p>
@@ -8631,7 +8649,7 @@
           <v:shape id="_x0000_i1025" type="#_x0000_t75" style="width:415.5pt;height:142.5pt" o:ole="">
             <v:imagedata r:id="rId7" o:title=""/>
           </v:shape>
-          <o:OLEObject Type="Embed" ProgID="Visio.Drawing.15" ShapeID="_x0000_i1025" DrawAspect="Content" ObjectID="_1538581989" r:id="rId8"/>
+          <o:OLEObject Type="Embed" ProgID="Visio.Drawing.15" ShapeID="_x0000_i1025" DrawAspect="Content" ObjectID="_1538583557" r:id="rId8"/>
         </w:object>
       </w:r>
     </w:p>
@@ -8699,7 +8717,7 @@
           <v:shape id="_x0000_i1026" type="#_x0000_t75" style="width:415.5pt;height:142.5pt" o:ole="">
             <v:imagedata r:id="rId9" o:title=""/>
           </v:shape>
-          <o:OLEObject Type="Embed" ProgID="Visio.Drawing.15" ShapeID="_x0000_i1026" DrawAspect="Content" ObjectID="_1538581990" r:id="rId10"/>
+          <o:OLEObject Type="Embed" ProgID="Visio.Drawing.15" ShapeID="_x0000_i1026" DrawAspect="Content" ObjectID="_1538583558" r:id="rId10"/>
         </w:object>
       </w:r>
     </w:p>
@@ -8775,7 +8793,7 @@
           <v:shape id="_x0000_i1027" type="#_x0000_t75" style="width:415.5pt;height:170.25pt" o:ole="">
             <v:imagedata r:id="rId11" o:title=""/>
           </v:shape>
-          <o:OLEObject Type="Embed" ProgID="Visio.Drawing.15" ShapeID="_x0000_i1027" DrawAspect="Content" ObjectID="_1538581991" r:id="rId12"/>
+          <o:OLEObject Type="Embed" ProgID="Visio.Drawing.15" ShapeID="_x0000_i1027" DrawAspect="Content" ObjectID="_1538583559" r:id="rId12"/>
         </w:object>
       </w:r>
     </w:p>
@@ -8897,7 +8915,21 @@
         <w:rPr>
           <w:lang w:val="en-US"/>
         </w:rPr>
-        <w:t>We decided to make use of already available security and stability through the use of PHP 7.0 instead of its predecessors and MySQLi instead of MySQL.</w:t>
+        <w:t xml:space="preserve">We decided to make use of already available security and stability through the use of PHP 7.0 instead of its predecessors and </w:t>
+      </w:r>
+      <w:proofErr w:type="spellStart"/>
+      <w:r>
+        <w:rPr>
+          <w:lang w:val="en-US"/>
+        </w:rPr>
+        <w:t>MySQLi</w:t>
+      </w:r>
+      <w:proofErr w:type="spellEnd"/>
+      <w:r>
+        <w:rPr>
+          <w:lang w:val="en-US"/>
+        </w:rPr>
+        <w:t xml:space="preserve"> instead of MySQL.</w:t>
       </w:r>
     </w:p>
     <w:p>
@@ -9031,7 +9063,21 @@
         <w:rPr>
           <w:lang w:val="en-US"/>
         </w:rPr>
-        <w:t>The reason we chose to use MySQLi instead of MySQL are pretty straightforward:</w:t>
+        <w:t xml:space="preserve">The reason we chose to use </w:t>
+      </w:r>
+      <w:proofErr w:type="spellStart"/>
+      <w:r>
+        <w:rPr>
+          <w:lang w:val="en-US"/>
+        </w:rPr>
+        <w:t>MySQLi</w:t>
+      </w:r>
+      <w:proofErr w:type="spellEnd"/>
+      <w:r>
+        <w:rPr>
+          <w:lang w:val="en-US"/>
+        </w:rPr>
+        <w:t xml:space="preserve"> instead of MySQL are pretty straightforward:</w:t>
       </w:r>
     </w:p>
     <w:p>
@@ -9147,11 +9193,19 @@
           <w:lang w:val="en-US"/>
         </w:rPr>
       </w:pPr>
+      <w:proofErr w:type="spellStart"/>
       <w:r>
         <w:rPr>
           <w:lang w:val="en-US"/>
         </w:rPr>
-        <w:t>MySQLi supports most of the MySQL features and since PHP 5.5 it has been deprecated. (As a matter of fact it is even removed as of PHP 7.0 so we couldn’t really use it anyway.)</w:t>
+        <w:t>MySQLi</w:t>
+      </w:r>
+      <w:proofErr w:type="spellEnd"/>
+      <w:r>
+        <w:rPr>
+          <w:lang w:val="en-US"/>
+        </w:rPr>
+        <w:t xml:space="preserve"> supports most of the MySQL features and since PHP 5.5 it has been deprecated. (As a matter of fact it is even removed as of PHP 7.0 so we couldn’t really use it anyway.)</w:t>
       </w:r>
     </w:p>
     <w:p>
@@ -9232,25 +9286,55 @@
         <w:rPr>
           <w:lang w:val="en-US"/>
         </w:rPr>
-        <w:t>Turn off magic_quotes_</w:t>
-      </w:r>
+        <w:t xml:space="preserve">Turn off </w:t>
+      </w:r>
+      <w:proofErr w:type="spellStart"/>
       <w:r>
         <w:rPr>
           <w:lang w:val="en-US"/>
         </w:rPr>
+        <w:t>magic_quotes_</w:t>
+      </w:r>
+      <w:proofErr w:type="gramStart"/>
+      <w:r>
+        <w:rPr>
+          <w:lang w:val="en-US"/>
+        </w:rPr>
         <w:t>gpc</w:t>
       </w:r>
+      <w:proofErr w:type="spellEnd"/>
       <w:r>
         <w:rPr>
           <w:lang w:val="en-US"/>
         </w:rPr>
-        <w:t>()</w:t>
-      </w:r>
+        <w:t>(</w:t>
+      </w:r>
+      <w:proofErr w:type="gramEnd"/>
       <w:r>
         <w:rPr>
           <w:lang w:val="en-US"/>
         </w:rPr>
-        <w:t xml:space="preserve"> because it’s not very effective and it’s better to use mysqli_escape_string() instead.</w:t>
+        <w:t>)</w:t>
+      </w:r>
+      <w:r>
+        <w:rPr>
+          <w:lang w:val="en-US"/>
+        </w:rPr>
+        <w:t xml:space="preserve"> because it’s not very effective and it’s better to use </w:t>
+      </w:r>
+      <w:proofErr w:type="spellStart"/>
+      <w:r>
+        <w:rPr>
+          <w:lang w:val="en-US"/>
+        </w:rPr>
+        <w:t>mysqli_escape_string</w:t>
+      </w:r>
+      <w:proofErr w:type="spellEnd"/>
+      <w:r>
+        <w:rPr>
+          <w:lang w:val="en-US"/>
+        </w:rPr>
+        <w:t>() instead.</w:t>
       </w:r>
     </w:p>
     <w:p>
@@ -9333,7 +9417,21 @@
         <w:rPr>
           <w:lang w:val="en-US"/>
         </w:rPr>
-        <w:t>d give him general feedback during the process of filling in the form. This is done by some simple javascript validation functions. Since these scripts are quite easy to bypass we also added the second layer of checking.</w:t>
+        <w:t xml:space="preserve">d give him general feedback during the process of filling in the form. This is done by some simple </w:t>
+      </w:r>
+      <w:proofErr w:type="spellStart"/>
+      <w:r>
+        <w:rPr>
+          <w:lang w:val="en-US"/>
+        </w:rPr>
+        <w:t>javascript</w:t>
+      </w:r>
+      <w:proofErr w:type="spellEnd"/>
+      <w:r>
+        <w:rPr>
+          <w:lang w:val="en-US"/>
+        </w:rPr>
+        <w:t xml:space="preserve"> validation functions. Since these scripts are quite easy to bypass we also added the second layer of checking.</w:t>
       </w:r>
     </w:p>
     <w:p>
@@ -12821,7 +12919,35 @@
         <w:rPr>
           <w:lang w:val="en-US"/>
         </w:rPr>
-        <w:t xml:space="preserve">If all the input is correct then we create a randomly generated salt, hash the password and are ready execute the query. Here we make use of the prepared statements available to MySQLi and we parametrize the </w:t>
+        <w:t xml:space="preserve">If all the input is correct then we create a randomly generated salt, hash the password and are ready execute the query. Here we make use of the prepared statements available to </w:t>
+      </w:r>
+      <w:proofErr w:type="spellStart"/>
+      <w:r>
+        <w:rPr>
+          <w:lang w:val="en-US"/>
+        </w:rPr>
+        <w:t>MySQLi</w:t>
+      </w:r>
+      <w:proofErr w:type="spellEnd"/>
+      <w:r>
+        <w:rPr>
+          <w:lang w:val="en-US"/>
+        </w:rPr>
+        <w:t xml:space="preserve"> and </w:t>
+      </w:r>
+      <w:proofErr w:type="gramStart"/>
+      <w:r>
+        <w:rPr>
+          <w:lang w:val="en-US"/>
+        </w:rPr>
+        <w:t>we</w:t>
+      </w:r>
+      <w:proofErr w:type="gramEnd"/>
+      <w:r>
+        <w:rPr>
+          <w:lang w:val="en-US"/>
+        </w:rPr>
+        <w:t xml:space="preserve"> parametrize the </w:t>
       </w:r>
       <w:r>
         <w:rPr>
@@ -18689,7 +18815,21 @@
         <w:rPr>
           <w:lang w:val="en-US"/>
         </w:rPr>
-        <w:t>things from happening. To begin with we have two layers of checks for the file being uploaded – the first is to check the extension, and the second one is to rename the file with a custom generated name based on a timestamp. (This also prevents files with the same name to be uploaded) While the first check can be tampered with (say Mozilla Firefox’s tamper data add-on). Say we decided to rename the file .php instead of .jpg, the next check completely ignores that request.</w:t>
+        <w:t>things from happening. To begin with we have two layers of checks for the file being uploaded – the first is to check the extension, and the second one is to rename the file with a custom generated name based on a timestamp. (This also prevents files with the same name to be uploaded) While the first check can be tampered with (say Mozilla Firefox’s tamper data add-on). Say we decided to rename the file .</w:t>
+      </w:r>
+      <w:proofErr w:type="spellStart"/>
+      <w:r>
+        <w:rPr>
+          <w:lang w:val="en-US"/>
+        </w:rPr>
+        <w:t>php</w:t>
+      </w:r>
+      <w:proofErr w:type="spellEnd"/>
+      <w:r>
+        <w:rPr>
+          <w:lang w:val="en-US"/>
+        </w:rPr>
+        <w:t xml:space="preserve"> instead of .jpg, the next check completely ignores that request.</w:t>
       </w:r>
     </w:p>
     <w:p>
@@ -21965,7 +22105,23 @@
         <w:rPr>
           <w:lang w:val="en-US"/>
         </w:rPr>
-        <w:t>These actions cannot be accessed through the url as normal users and visitors will not be allowed to visit the page itself.</w:t>
+        <w:t xml:space="preserve">These actions cannot be accessed through the </w:t>
+      </w:r>
+      <w:proofErr w:type="spellStart"/>
+      <w:proofErr w:type="gramStart"/>
+      <w:r>
+        <w:rPr>
+          <w:lang w:val="en-US"/>
+        </w:rPr>
+        <w:t>url</w:t>
+      </w:r>
+      <w:proofErr w:type="spellEnd"/>
+      <w:proofErr w:type="gramEnd"/>
+      <w:r>
+        <w:rPr>
+          <w:lang w:val="en-US"/>
+        </w:rPr>
+        <w:t xml:space="preserve"> as normal users and visitors will not be allowed to visit the page itself.</w:t>
       </w:r>
     </w:p>
     <w:p>
@@ -22013,7 +22169,21 @@
         <w:rPr>
           <w:lang w:val="en-US"/>
         </w:rPr>
-        <w:t>ss to all these files by updating our .htaccess file on the server side with the following line:</w:t>
+        <w:t>ss to all these files by updating our .</w:t>
+      </w:r>
+      <w:proofErr w:type="spellStart"/>
+      <w:r>
+        <w:rPr>
+          <w:lang w:val="en-US"/>
+        </w:rPr>
+        <w:t>htaccess</w:t>
+      </w:r>
+      <w:proofErr w:type="spellEnd"/>
+      <w:r>
+        <w:rPr>
+          <w:lang w:val="en-US"/>
+        </w:rPr>
+        <w:t xml:space="preserve"> file on the server side with the following line:</w:t>
       </w:r>
     </w:p>
     <w:p>
@@ -22466,11 +22636,19 @@
       <w:bookmarkStart w:id="38" w:name="_Toc464836926"/>
       <w:bookmarkStart w:id="39" w:name="_Toc464839216"/>
       <w:bookmarkStart w:id="40" w:name="_Toc464840162"/>
+      <w:proofErr w:type="spellStart"/>
       <w:r>
         <w:rPr>
           <w:lang w:val="en-US"/>
         </w:rPr>
-        <w:t>Jiaqi Ni</w:t>
+        <w:t>Jiaqi</w:t>
+      </w:r>
+      <w:proofErr w:type="spellEnd"/>
+      <w:r>
+        <w:rPr>
+          <w:lang w:val="en-US"/>
+        </w:rPr>
+        <w:t xml:space="preserve"> Ni</w:t>
       </w:r>
       <w:bookmarkEnd w:id="38"/>
       <w:bookmarkEnd w:id="39"/>
@@ -22946,12 +23124,21 @@
                 <w:lang w:eastAsia="zh-CN"/>
               </w:rPr>
             </w:pPr>
+            <w:proofErr w:type="spellStart"/>
             <w:r>
               <w:rPr>
                 <w:rFonts w:ascii="Times New Roman" w:eastAsiaTheme="minorEastAsia" w:hAnsi="Times New Roman" w:cs="Times New Roman" w:hint="eastAsia"/>
                 <w:lang w:eastAsia="zh-CN"/>
               </w:rPr>
-              <w:t xml:space="preserve">Jiaqi </w:t>
+              <w:t>Jiaqi</w:t>
+            </w:r>
+            <w:proofErr w:type="spellEnd"/>
+            <w:r>
+              <w:rPr>
+                <w:rFonts w:ascii="Times New Roman" w:eastAsiaTheme="minorEastAsia" w:hAnsi="Times New Roman" w:cs="Times New Roman" w:hint="eastAsia"/>
+                <w:lang w:eastAsia="zh-CN"/>
+              </w:rPr>
+              <w:t xml:space="preserve"> </w:t>
             </w:r>
             <w:r>
               <w:rPr>
@@ -23188,8 +23375,17 @@
                 <w:rFonts w:ascii="Times New Roman" w:eastAsiaTheme="minorEastAsia" w:hAnsi="Times New Roman" w:cs="Times New Roman" w:hint="eastAsia"/>
                 <w:lang w:eastAsia="zh-CN"/>
               </w:rPr>
-              <w:t>Kalina Petrova</w:t>
-            </w:r>
+              <w:t xml:space="preserve">Kalina </w:t>
+            </w:r>
+            <w:proofErr w:type="spellStart"/>
+            <w:r>
+              <w:rPr>
+                <w:rFonts w:ascii="Times New Roman" w:eastAsiaTheme="minorEastAsia" w:hAnsi="Times New Roman" w:cs="Times New Roman" w:hint="eastAsia"/>
+                <w:lang w:eastAsia="zh-CN"/>
+              </w:rPr>
+              <w:t>Petrova</w:t>
+            </w:r>
+            <w:proofErr w:type="spellEnd"/>
           </w:p>
         </w:tc>
         <w:tc>
@@ -23421,12 +23617,21 @@
                 <w:lang w:eastAsia="zh-CN"/>
               </w:rPr>
             </w:pPr>
+            <w:proofErr w:type="spellStart"/>
             <w:r>
               <w:rPr>
                 <w:rFonts w:ascii="Times New Roman" w:eastAsiaTheme="minorEastAsia" w:hAnsi="Times New Roman" w:cs="Times New Roman" w:hint="eastAsia"/>
                 <w:lang w:eastAsia="zh-CN"/>
               </w:rPr>
-              <w:t>Mengchuan Liu</w:t>
+              <w:t>Mengchuan</w:t>
+            </w:r>
+            <w:proofErr w:type="spellEnd"/>
+            <w:r>
+              <w:rPr>
+                <w:rFonts w:ascii="Times New Roman" w:eastAsiaTheme="minorEastAsia" w:hAnsi="Times New Roman" w:cs="Times New Roman" w:hint="eastAsia"/>
+                <w:lang w:eastAsia="zh-CN"/>
+              </w:rPr>
+              <w:t xml:space="preserve"> Liu</w:t>
             </w:r>
           </w:p>
         </w:tc>
@@ -23666,6 +23871,7 @@
                 <w:lang w:eastAsia="zh-CN"/>
               </w:rPr>
             </w:pPr>
+            <w:proofErr w:type="spellStart"/>
             <w:r>
               <w:rPr>
                 <w:rFonts w:ascii="Times New Roman" w:eastAsiaTheme="minorEastAsia" w:hAnsi="Times New Roman" w:cs="Times New Roman" w:hint="eastAsia"/>
@@ -23678,7 +23884,15 @@
                 <w:rFonts w:ascii="Times New Roman" w:eastAsiaTheme="minorEastAsia" w:hAnsi="Times New Roman" w:cs="Times New Roman"/>
                 <w:lang w:eastAsia="zh-CN"/>
               </w:rPr>
-              <w:t>an Lin</w:t>
+              <w:t>an</w:t>
+            </w:r>
+            <w:proofErr w:type="spellEnd"/>
+            <w:r>
+              <w:rPr>
+                <w:rFonts w:ascii="Times New Roman" w:eastAsiaTheme="minorEastAsia" w:hAnsi="Times New Roman" w:cs="Times New Roman"/>
+                <w:lang w:eastAsia="zh-CN"/>
+              </w:rPr>
+              <w:t xml:space="preserve"> Lin</w:t>
             </w:r>
           </w:p>
         </w:tc>
@@ -23903,12 +24117,21 @@
                 <w:lang w:eastAsia="zh-CN"/>
               </w:rPr>
             </w:pPr>
+            <w:proofErr w:type="spellStart"/>
             <w:r>
               <w:rPr>
                 <w:rFonts w:ascii="Times New Roman" w:eastAsiaTheme="minorEastAsia" w:hAnsi="Times New Roman" w:cs="Times New Roman" w:hint="eastAsia"/>
                 <w:lang w:eastAsia="zh-CN"/>
               </w:rPr>
-              <w:t>Jianfei Feng</w:t>
+              <w:t>Jianfei</w:t>
+            </w:r>
+            <w:proofErr w:type="spellEnd"/>
+            <w:r>
+              <w:rPr>
+                <w:rFonts w:ascii="Times New Roman" w:eastAsiaTheme="minorEastAsia" w:hAnsi="Times New Roman" w:cs="Times New Roman" w:hint="eastAsia"/>
+                <w:lang w:eastAsia="zh-CN"/>
+              </w:rPr>
+              <w:t xml:space="preserve"> Feng</w:t>
             </w:r>
           </w:p>
         </w:tc>
@@ -24149,13 +24372,31 @@
                 <w:lang w:eastAsia="zh-CN"/>
               </w:rPr>
             </w:pPr>
+            <w:proofErr w:type="spellStart"/>
             <w:r>
               <w:rPr>
                 <w:rFonts w:ascii="Times New Roman" w:eastAsiaTheme="minorEastAsia" w:hAnsi="Times New Roman" w:cs="Times New Roman" w:hint="eastAsia"/>
                 <w:lang w:eastAsia="zh-CN"/>
               </w:rPr>
-              <w:t>Ishant Upadhyay</w:t>
-            </w:r>
+              <w:t>Ishant</w:t>
+            </w:r>
+            <w:proofErr w:type="spellEnd"/>
+            <w:r>
+              <w:rPr>
+                <w:rFonts w:ascii="Times New Roman" w:eastAsiaTheme="minorEastAsia" w:hAnsi="Times New Roman" w:cs="Times New Roman" w:hint="eastAsia"/>
+                <w:lang w:eastAsia="zh-CN"/>
+              </w:rPr>
+              <w:t xml:space="preserve"> </w:t>
+            </w:r>
+            <w:proofErr w:type="spellStart"/>
+            <w:r>
+              <w:rPr>
+                <w:rFonts w:ascii="Times New Roman" w:eastAsiaTheme="minorEastAsia" w:hAnsi="Times New Roman" w:cs="Times New Roman" w:hint="eastAsia"/>
+                <w:lang w:eastAsia="zh-CN"/>
+              </w:rPr>
+              <w:t>Upadhyay</w:t>
+            </w:r>
+            <w:proofErr w:type="spellEnd"/>
           </w:p>
         </w:tc>
         <w:tc>
@@ -24400,11 +24641,19 @@
           <w:lang w:val="en-US"/>
         </w:rPr>
         <w:lastRenderedPageBreak/>
-        <w:t>Kalina Petrova</w:t>
+        <w:t xml:space="preserve">Kalina </w:t>
+      </w:r>
+      <w:proofErr w:type="spellStart"/>
+      <w:r>
+        <w:rPr>
+          <w:lang w:val="en-US"/>
+        </w:rPr>
+        <w:t>Petrova</w:t>
       </w:r>
       <w:bookmarkEnd w:id="41"/>
       <w:bookmarkEnd w:id="42"/>
       <w:bookmarkEnd w:id="43"/>
+      <w:proofErr w:type="spellEnd"/>
     </w:p>
     <w:p>
       <w:pPr>
@@ -24827,12 +25076,21 @@
                 <w:lang w:eastAsia="zh-CN"/>
               </w:rPr>
             </w:pPr>
+            <w:proofErr w:type="spellStart"/>
             <w:r>
               <w:rPr>
                 <w:rFonts w:ascii="Times New Roman" w:eastAsiaTheme="minorEastAsia" w:hAnsi="Times New Roman" w:cs="Times New Roman" w:hint="eastAsia"/>
                 <w:lang w:eastAsia="zh-CN"/>
               </w:rPr>
-              <w:t xml:space="preserve">Jiaqi </w:t>
+              <w:t>Jiaqi</w:t>
+            </w:r>
+            <w:proofErr w:type="spellEnd"/>
+            <w:r>
+              <w:rPr>
+                <w:rFonts w:ascii="Times New Roman" w:eastAsiaTheme="minorEastAsia" w:hAnsi="Times New Roman" w:cs="Times New Roman" w:hint="eastAsia"/>
+                <w:lang w:eastAsia="zh-CN"/>
+              </w:rPr>
+              <w:t xml:space="preserve"> </w:t>
             </w:r>
             <w:r>
               <w:rPr>
@@ -25083,8 +25341,17 @@
                 <w:rFonts w:ascii="Times New Roman" w:eastAsiaTheme="minorEastAsia" w:hAnsi="Times New Roman" w:cs="Times New Roman" w:hint="eastAsia"/>
                 <w:lang w:eastAsia="zh-CN"/>
               </w:rPr>
-              <w:t>Kalina Petrova</w:t>
-            </w:r>
+              <w:t xml:space="preserve">Kalina </w:t>
+            </w:r>
+            <w:proofErr w:type="spellStart"/>
+            <w:r>
+              <w:rPr>
+                <w:rFonts w:ascii="Times New Roman" w:eastAsiaTheme="minorEastAsia" w:hAnsi="Times New Roman" w:cs="Times New Roman" w:hint="eastAsia"/>
+                <w:lang w:eastAsia="zh-CN"/>
+              </w:rPr>
+              <w:t>Petrova</w:t>
+            </w:r>
+            <w:proofErr w:type="spellEnd"/>
           </w:p>
         </w:tc>
         <w:tc>
@@ -25316,12 +25583,21 @@
                 <w:lang w:eastAsia="zh-CN"/>
               </w:rPr>
             </w:pPr>
+            <w:proofErr w:type="spellStart"/>
             <w:r>
               <w:rPr>
                 <w:rFonts w:ascii="Times New Roman" w:eastAsiaTheme="minorEastAsia" w:hAnsi="Times New Roman" w:cs="Times New Roman" w:hint="eastAsia"/>
                 <w:lang w:eastAsia="zh-CN"/>
               </w:rPr>
-              <w:t>Mengchuan Liu</w:t>
+              <w:t>Mengchuan</w:t>
+            </w:r>
+            <w:proofErr w:type="spellEnd"/>
+            <w:r>
+              <w:rPr>
+                <w:rFonts w:ascii="Times New Roman" w:eastAsiaTheme="minorEastAsia" w:hAnsi="Times New Roman" w:cs="Times New Roman" w:hint="eastAsia"/>
+                <w:lang w:eastAsia="zh-CN"/>
+              </w:rPr>
+              <w:t xml:space="preserve"> Liu</w:t>
             </w:r>
           </w:p>
         </w:tc>
@@ -25561,6 +25837,7 @@
                 <w:lang w:eastAsia="zh-CN"/>
               </w:rPr>
             </w:pPr>
+            <w:proofErr w:type="spellStart"/>
             <w:r>
               <w:rPr>
                 <w:rFonts w:ascii="Times New Roman" w:eastAsiaTheme="minorEastAsia" w:hAnsi="Times New Roman" w:cs="Times New Roman" w:hint="eastAsia"/>
@@ -25573,7 +25850,15 @@
                 <w:rFonts w:ascii="Times New Roman" w:eastAsiaTheme="minorEastAsia" w:hAnsi="Times New Roman" w:cs="Times New Roman"/>
                 <w:lang w:eastAsia="zh-CN"/>
               </w:rPr>
-              <w:t>an Lin</w:t>
+              <w:t>an</w:t>
+            </w:r>
+            <w:proofErr w:type="spellEnd"/>
+            <w:r>
+              <w:rPr>
+                <w:rFonts w:ascii="Times New Roman" w:eastAsiaTheme="minorEastAsia" w:hAnsi="Times New Roman" w:cs="Times New Roman"/>
+                <w:lang w:eastAsia="zh-CN"/>
+              </w:rPr>
+              <w:t xml:space="preserve"> Lin</w:t>
             </w:r>
           </w:p>
         </w:tc>
@@ -25798,12 +26083,21 @@
                 <w:lang w:eastAsia="zh-CN"/>
               </w:rPr>
             </w:pPr>
+            <w:proofErr w:type="spellStart"/>
             <w:r>
               <w:rPr>
                 <w:rFonts w:ascii="Times New Roman" w:eastAsiaTheme="minorEastAsia" w:hAnsi="Times New Roman" w:cs="Times New Roman" w:hint="eastAsia"/>
                 <w:lang w:eastAsia="zh-CN"/>
               </w:rPr>
-              <w:t>Jianfei Feng</w:t>
+              <w:t>Jianfei</w:t>
+            </w:r>
+            <w:proofErr w:type="spellEnd"/>
+            <w:r>
+              <w:rPr>
+                <w:rFonts w:ascii="Times New Roman" w:eastAsiaTheme="minorEastAsia" w:hAnsi="Times New Roman" w:cs="Times New Roman" w:hint="eastAsia"/>
+                <w:lang w:eastAsia="zh-CN"/>
+              </w:rPr>
+              <w:t xml:space="preserve"> Feng</w:t>
             </w:r>
           </w:p>
         </w:tc>
@@ -26044,13 +26338,31 @@
                 <w:lang w:eastAsia="zh-CN"/>
               </w:rPr>
             </w:pPr>
+            <w:proofErr w:type="spellStart"/>
             <w:r>
               <w:rPr>
                 <w:rFonts w:ascii="Times New Roman" w:eastAsiaTheme="minorEastAsia" w:hAnsi="Times New Roman" w:cs="Times New Roman" w:hint="eastAsia"/>
                 <w:lang w:eastAsia="zh-CN"/>
               </w:rPr>
-              <w:t>Ishant Upadhyay</w:t>
-            </w:r>
+              <w:t>Ishant</w:t>
+            </w:r>
+            <w:proofErr w:type="spellEnd"/>
+            <w:r>
+              <w:rPr>
+                <w:rFonts w:ascii="Times New Roman" w:eastAsiaTheme="minorEastAsia" w:hAnsi="Times New Roman" w:cs="Times New Roman" w:hint="eastAsia"/>
+                <w:lang w:eastAsia="zh-CN"/>
+              </w:rPr>
+              <w:t xml:space="preserve"> </w:t>
+            </w:r>
+            <w:proofErr w:type="spellStart"/>
+            <w:r>
+              <w:rPr>
+                <w:rFonts w:ascii="Times New Roman" w:eastAsiaTheme="minorEastAsia" w:hAnsi="Times New Roman" w:cs="Times New Roman" w:hint="eastAsia"/>
+                <w:lang w:eastAsia="zh-CN"/>
+              </w:rPr>
+              <w:t>Upadhyay</w:t>
+            </w:r>
+            <w:proofErr w:type="spellEnd"/>
           </w:p>
         </w:tc>
         <w:tc>
@@ -26297,12 +26609,20 @@
       <w:bookmarkStart w:id="44" w:name="_Toc464836928"/>
       <w:bookmarkStart w:id="45" w:name="_Toc464839218"/>
       <w:bookmarkStart w:id="46" w:name="_Toc464840164"/>
+      <w:proofErr w:type="spellStart"/>
       <w:r>
         <w:rPr>
           <w:lang w:val="en-US"/>
         </w:rPr>
         <w:lastRenderedPageBreak/>
-        <w:t>Mengchua Liu</w:t>
+        <w:t>Mengchua</w:t>
+      </w:r>
+      <w:proofErr w:type="spellEnd"/>
+      <w:r>
+        <w:rPr>
+          <w:lang w:val="en-US"/>
+        </w:rPr>
+        <w:t xml:space="preserve"> Liu</w:t>
       </w:r>
       <w:bookmarkEnd w:id="44"/>
       <w:bookmarkEnd w:id="45"/>
@@ -26717,12 +27037,21 @@
                 <w:lang w:eastAsia="zh-CN"/>
               </w:rPr>
             </w:pPr>
+            <w:proofErr w:type="spellStart"/>
             <w:r>
               <w:rPr>
                 <w:rFonts w:ascii="Times New Roman" w:eastAsiaTheme="minorEastAsia" w:hAnsi="Times New Roman" w:cs="Times New Roman" w:hint="eastAsia"/>
                 <w:lang w:eastAsia="zh-CN"/>
               </w:rPr>
-              <w:t xml:space="preserve">Jiaqi </w:t>
+              <w:t>Jiaqi</w:t>
+            </w:r>
+            <w:proofErr w:type="spellEnd"/>
+            <w:r>
+              <w:rPr>
+                <w:rFonts w:ascii="Times New Roman" w:eastAsiaTheme="minorEastAsia" w:hAnsi="Times New Roman" w:cs="Times New Roman" w:hint="eastAsia"/>
+                <w:lang w:eastAsia="zh-CN"/>
+              </w:rPr>
+              <w:t xml:space="preserve"> </w:t>
             </w:r>
             <w:r>
               <w:rPr>
@@ -26959,8 +27288,17 @@
                 <w:rFonts w:ascii="Times New Roman" w:eastAsiaTheme="minorEastAsia" w:hAnsi="Times New Roman" w:cs="Times New Roman" w:hint="eastAsia"/>
                 <w:lang w:eastAsia="zh-CN"/>
               </w:rPr>
-              <w:t>Kalina Petrova</w:t>
-            </w:r>
+              <w:t xml:space="preserve">Kalina </w:t>
+            </w:r>
+            <w:proofErr w:type="spellStart"/>
+            <w:r>
+              <w:rPr>
+                <w:rFonts w:ascii="Times New Roman" w:eastAsiaTheme="minorEastAsia" w:hAnsi="Times New Roman" w:cs="Times New Roman" w:hint="eastAsia"/>
+                <w:lang w:eastAsia="zh-CN"/>
+              </w:rPr>
+              <w:t>Petrova</w:t>
+            </w:r>
+            <w:proofErr w:type="spellEnd"/>
           </w:p>
         </w:tc>
         <w:tc>
@@ -27192,12 +27530,21 @@
                 <w:lang w:eastAsia="zh-CN"/>
               </w:rPr>
             </w:pPr>
+            <w:proofErr w:type="spellStart"/>
             <w:r>
               <w:rPr>
                 <w:rFonts w:ascii="Times New Roman" w:eastAsiaTheme="minorEastAsia" w:hAnsi="Times New Roman" w:cs="Times New Roman" w:hint="eastAsia"/>
                 <w:lang w:eastAsia="zh-CN"/>
               </w:rPr>
-              <w:t>Mengchuan Liu</w:t>
+              <w:t>Mengchuan</w:t>
+            </w:r>
+            <w:proofErr w:type="spellEnd"/>
+            <w:r>
+              <w:rPr>
+                <w:rFonts w:ascii="Times New Roman" w:eastAsiaTheme="minorEastAsia" w:hAnsi="Times New Roman" w:cs="Times New Roman" w:hint="eastAsia"/>
+                <w:lang w:eastAsia="zh-CN"/>
+              </w:rPr>
+              <w:t xml:space="preserve"> Liu</w:t>
             </w:r>
           </w:p>
         </w:tc>
@@ -27423,6 +27770,7 @@
                 <w:lang w:eastAsia="zh-CN"/>
               </w:rPr>
             </w:pPr>
+            <w:proofErr w:type="spellStart"/>
             <w:r>
               <w:rPr>
                 <w:rFonts w:ascii="Times New Roman" w:eastAsiaTheme="minorEastAsia" w:hAnsi="Times New Roman" w:cs="Times New Roman" w:hint="eastAsia"/>
@@ -27435,7 +27783,15 @@
                 <w:rFonts w:ascii="Times New Roman" w:eastAsiaTheme="minorEastAsia" w:hAnsi="Times New Roman" w:cs="Times New Roman"/>
                 <w:lang w:eastAsia="zh-CN"/>
               </w:rPr>
-              <w:t>an Lin</w:t>
+              <w:t>an</w:t>
+            </w:r>
+            <w:proofErr w:type="spellEnd"/>
+            <w:r>
+              <w:rPr>
+                <w:rFonts w:ascii="Times New Roman" w:eastAsiaTheme="minorEastAsia" w:hAnsi="Times New Roman" w:cs="Times New Roman"/>
+                <w:lang w:eastAsia="zh-CN"/>
+              </w:rPr>
+              <w:t xml:space="preserve"> Lin</w:t>
             </w:r>
           </w:p>
         </w:tc>
@@ -27660,12 +28016,21 @@
                 <w:lang w:eastAsia="zh-CN"/>
               </w:rPr>
             </w:pPr>
+            <w:proofErr w:type="spellStart"/>
             <w:r>
               <w:rPr>
                 <w:rFonts w:ascii="Times New Roman" w:eastAsiaTheme="minorEastAsia" w:hAnsi="Times New Roman" w:cs="Times New Roman" w:hint="eastAsia"/>
                 <w:lang w:eastAsia="zh-CN"/>
               </w:rPr>
-              <w:t>Jianfei Feng</w:t>
+              <w:t>Jianfei</w:t>
+            </w:r>
+            <w:proofErr w:type="spellEnd"/>
+            <w:r>
+              <w:rPr>
+                <w:rFonts w:ascii="Times New Roman" w:eastAsiaTheme="minorEastAsia" w:hAnsi="Times New Roman" w:cs="Times New Roman" w:hint="eastAsia"/>
+                <w:lang w:eastAsia="zh-CN"/>
+              </w:rPr>
+              <w:t xml:space="preserve"> Feng</w:t>
             </w:r>
           </w:p>
         </w:tc>
@@ -27892,13 +28257,31 @@
                 <w:lang w:eastAsia="zh-CN"/>
               </w:rPr>
             </w:pPr>
+            <w:proofErr w:type="spellStart"/>
             <w:r>
               <w:rPr>
                 <w:rFonts w:ascii="Times New Roman" w:eastAsiaTheme="minorEastAsia" w:hAnsi="Times New Roman" w:cs="Times New Roman" w:hint="eastAsia"/>
                 <w:lang w:eastAsia="zh-CN"/>
               </w:rPr>
-              <w:t>Ishant Upadhyay</w:t>
-            </w:r>
+              <w:t>Ishant</w:t>
+            </w:r>
+            <w:proofErr w:type="spellEnd"/>
+            <w:r>
+              <w:rPr>
+                <w:rFonts w:ascii="Times New Roman" w:eastAsiaTheme="minorEastAsia" w:hAnsi="Times New Roman" w:cs="Times New Roman" w:hint="eastAsia"/>
+                <w:lang w:eastAsia="zh-CN"/>
+              </w:rPr>
+              <w:t xml:space="preserve"> </w:t>
+            </w:r>
+            <w:proofErr w:type="spellStart"/>
+            <w:r>
+              <w:rPr>
+                <w:rFonts w:ascii="Times New Roman" w:eastAsiaTheme="minorEastAsia" w:hAnsi="Times New Roman" w:cs="Times New Roman" w:hint="eastAsia"/>
+                <w:lang w:eastAsia="zh-CN"/>
+              </w:rPr>
+              <w:t>Upadhyay</w:t>
+            </w:r>
+            <w:proofErr w:type="spellEnd"/>
           </w:p>
         </w:tc>
         <w:tc>
@@ -28138,12 +28521,20 @@
       <w:bookmarkStart w:id="47" w:name="_Toc464836929"/>
       <w:bookmarkStart w:id="48" w:name="_Toc464839219"/>
       <w:bookmarkStart w:id="49" w:name="_Toc464840165"/>
+      <w:proofErr w:type="spellStart"/>
       <w:r>
         <w:rPr>
           <w:lang w:val="en-US"/>
         </w:rPr>
         <w:lastRenderedPageBreak/>
-        <w:t>Jiefan Lin</w:t>
+        <w:t>Jiefan</w:t>
+      </w:r>
+      <w:proofErr w:type="spellEnd"/>
+      <w:r>
+        <w:rPr>
+          <w:lang w:val="en-US"/>
+        </w:rPr>
+        <w:t xml:space="preserve"> Lin</w:t>
       </w:r>
       <w:bookmarkEnd w:id="47"/>
       <w:bookmarkEnd w:id="48"/>
@@ -28601,11 +28992,19 @@
                 <w:rFonts w:ascii="Times New Roman" w:hAnsi="Times New Roman" w:cs="Times New Roman"/>
               </w:rPr>
             </w:pPr>
+            <w:proofErr w:type="spellStart"/>
             <w:r>
               <w:rPr>
                 <w:rFonts w:ascii="Times New Roman" w:hAnsi="Times New Roman" w:cs="Times New Roman" w:hint="eastAsia"/>
               </w:rPr>
-              <w:t xml:space="preserve">Jiaqi </w:t>
+              <w:t>Jiaqi</w:t>
+            </w:r>
+            <w:proofErr w:type="spellEnd"/>
+            <w:r>
+              <w:rPr>
+                <w:rFonts w:ascii="Times New Roman" w:hAnsi="Times New Roman" w:cs="Times New Roman" w:hint="eastAsia"/>
+              </w:rPr>
+              <w:t xml:space="preserve"> </w:t>
             </w:r>
             <w:r>
               <w:rPr>
@@ -28829,8 +29228,16 @@
               <w:rPr>
                 <w:rFonts w:ascii="Times New Roman" w:hAnsi="Times New Roman" w:cs="Times New Roman" w:hint="eastAsia"/>
               </w:rPr>
-              <w:t>Kalina Petrova</w:t>
-            </w:r>
+              <w:t xml:space="preserve">Kalina </w:t>
+            </w:r>
+            <w:proofErr w:type="spellStart"/>
+            <w:r>
+              <w:rPr>
+                <w:rFonts w:ascii="Times New Roman" w:hAnsi="Times New Roman" w:cs="Times New Roman" w:hint="eastAsia"/>
+              </w:rPr>
+              <w:t>Petrova</w:t>
+            </w:r>
+            <w:proofErr w:type="spellEnd"/>
           </w:p>
         </w:tc>
         <w:tc>
@@ -29049,11 +29456,19 @@
                 <w:rFonts w:ascii="Times New Roman" w:hAnsi="Times New Roman" w:cs="Times New Roman"/>
               </w:rPr>
             </w:pPr>
+            <w:proofErr w:type="spellStart"/>
             <w:r>
               <w:rPr>
                 <w:rFonts w:ascii="Times New Roman" w:hAnsi="Times New Roman" w:cs="Times New Roman" w:hint="eastAsia"/>
               </w:rPr>
-              <w:t>Mengchuan Liu</w:t>
+              <w:t>Mengchuan</w:t>
+            </w:r>
+            <w:proofErr w:type="spellEnd"/>
+            <w:r>
+              <w:rPr>
+                <w:rFonts w:ascii="Times New Roman" w:hAnsi="Times New Roman" w:cs="Times New Roman" w:hint="eastAsia"/>
+              </w:rPr>
+              <w:t xml:space="preserve"> Liu</w:t>
             </w:r>
           </w:p>
         </w:tc>
@@ -29279,6 +29694,7 @@
                 <w:rFonts w:ascii="Times New Roman" w:hAnsi="Times New Roman" w:cs="Times New Roman"/>
               </w:rPr>
             </w:pPr>
+            <w:proofErr w:type="spellStart"/>
             <w:r>
               <w:rPr>
                 <w:rFonts w:ascii="Times New Roman" w:hAnsi="Times New Roman" w:cs="Times New Roman" w:hint="eastAsia"/>
@@ -29289,7 +29705,14 @@
               <w:rPr>
                 <w:rFonts w:ascii="Times New Roman" w:hAnsi="Times New Roman" w:cs="Times New Roman"/>
               </w:rPr>
-              <w:t>an Lin</w:t>
+              <w:t>an</w:t>
+            </w:r>
+            <w:proofErr w:type="spellEnd"/>
+            <w:r>
+              <w:rPr>
+                <w:rFonts w:ascii="Times New Roman" w:hAnsi="Times New Roman" w:cs="Times New Roman"/>
+              </w:rPr>
+              <w:t xml:space="preserve"> Lin</w:t>
             </w:r>
           </w:p>
         </w:tc>
@@ -29521,11 +29944,19 @@
                 <w:rFonts w:ascii="Times New Roman" w:hAnsi="Times New Roman" w:cs="Times New Roman"/>
               </w:rPr>
             </w:pPr>
+            <w:proofErr w:type="spellStart"/>
             <w:r>
               <w:rPr>
                 <w:rFonts w:ascii="Times New Roman" w:hAnsi="Times New Roman" w:cs="Times New Roman" w:hint="eastAsia"/>
               </w:rPr>
-              <w:t>Jianfei Feng</w:t>
+              <w:t>Jianfei</w:t>
+            </w:r>
+            <w:proofErr w:type="spellEnd"/>
+            <w:r>
+              <w:rPr>
+                <w:rFonts w:ascii="Times New Roman" w:hAnsi="Times New Roman" w:cs="Times New Roman" w:hint="eastAsia"/>
+              </w:rPr>
+              <w:t xml:space="preserve"> Feng</w:t>
             </w:r>
           </w:p>
         </w:tc>
@@ -29745,12 +30176,28 @@
                 <w:rFonts w:ascii="Times New Roman" w:hAnsi="Times New Roman" w:cs="Times New Roman"/>
               </w:rPr>
             </w:pPr>
+            <w:proofErr w:type="spellStart"/>
             <w:r>
               <w:rPr>
                 <w:rFonts w:ascii="Times New Roman" w:hAnsi="Times New Roman" w:cs="Times New Roman" w:hint="eastAsia"/>
               </w:rPr>
-              <w:t>Ishant Upadhyay</w:t>
-            </w:r>
+              <w:t>Ishant</w:t>
+            </w:r>
+            <w:proofErr w:type="spellEnd"/>
+            <w:r>
+              <w:rPr>
+                <w:rFonts w:ascii="Times New Roman" w:hAnsi="Times New Roman" w:cs="Times New Roman" w:hint="eastAsia"/>
+              </w:rPr>
+              <w:t xml:space="preserve"> </w:t>
+            </w:r>
+            <w:proofErr w:type="spellStart"/>
+            <w:r>
+              <w:rPr>
+                <w:rFonts w:ascii="Times New Roman" w:hAnsi="Times New Roman" w:cs="Times New Roman" w:hint="eastAsia"/>
+              </w:rPr>
+              <w:t>Upadhyay</w:t>
+            </w:r>
+            <w:proofErr w:type="spellEnd"/>
           </w:p>
         </w:tc>
         <w:tc>
@@ -29985,12 +30432,20 @@
       <w:bookmarkStart w:id="50" w:name="_Toc464836930"/>
       <w:bookmarkStart w:id="51" w:name="_Toc464839220"/>
       <w:bookmarkStart w:id="52" w:name="_Toc464840166"/>
+      <w:proofErr w:type="spellStart"/>
       <w:r>
         <w:rPr>
           <w:lang w:val="en-US"/>
         </w:rPr>
         <w:lastRenderedPageBreak/>
-        <w:t>Jianfei Feng</w:t>
+        <w:t>Jianfei</w:t>
+      </w:r>
+      <w:proofErr w:type="spellEnd"/>
+      <w:r>
+        <w:rPr>
+          <w:lang w:val="en-US"/>
+        </w:rPr>
+        <w:t xml:space="preserve"> Feng</w:t>
       </w:r>
       <w:bookmarkEnd w:id="50"/>
       <w:bookmarkEnd w:id="51"/>
@@ -30381,12 +30836,21 @@
                 <w:lang w:eastAsia="zh-CN"/>
               </w:rPr>
             </w:pPr>
+            <w:proofErr w:type="spellStart"/>
             <w:r>
               <w:rPr>
                 <w:rFonts w:ascii="Times New Roman" w:eastAsiaTheme="minorEastAsia" w:hAnsi="Times New Roman" w:cs="Times New Roman" w:hint="eastAsia"/>
                 <w:lang w:eastAsia="zh-CN"/>
               </w:rPr>
-              <w:t xml:space="preserve">Jiaqi </w:t>
+              <w:t>Jiaqi</w:t>
+            </w:r>
+            <w:proofErr w:type="spellEnd"/>
+            <w:r>
+              <w:rPr>
+                <w:rFonts w:ascii="Times New Roman" w:eastAsiaTheme="minorEastAsia" w:hAnsi="Times New Roman" w:cs="Times New Roman" w:hint="eastAsia"/>
+                <w:lang w:eastAsia="zh-CN"/>
+              </w:rPr>
+              <w:t xml:space="preserve"> </w:t>
             </w:r>
             <w:r>
               <w:rPr>
@@ -30626,8 +31090,17 @@
                 <w:rFonts w:ascii="Times New Roman" w:eastAsiaTheme="minorEastAsia" w:hAnsi="Times New Roman" w:cs="Times New Roman" w:hint="eastAsia"/>
                 <w:lang w:eastAsia="zh-CN"/>
               </w:rPr>
-              <w:t>Kalina Petrova</w:t>
-            </w:r>
+              <w:t xml:space="preserve">Kalina </w:t>
+            </w:r>
+            <w:proofErr w:type="spellStart"/>
+            <w:r>
+              <w:rPr>
+                <w:rFonts w:ascii="Times New Roman" w:eastAsiaTheme="minorEastAsia" w:hAnsi="Times New Roman" w:cs="Times New Roman" w:hint="eastAsia"/>
+                <w:lang w:eastAsia="zh-CN"/>
+              </w:rPr>
+              <w:t>Petrova</w:t>
+            </w:r>
+            <w:proofErr w:type="spellEnd"/>
           </w:p>
         </w:tc>
         <w:tc>
@@ -30869,12 +31342,21 @@
                 <w:lang w:eastAsia="zh-CN"/>
               </w:rPr>
             </w:pPr>
+            <w:proofErr w:type="spellStart"/>
             <w:r>
               <w:rPr>
                 <w:rFonts w:ascii="Times New Roman" w:eastAsiaTheme="minorEastAsia" w:hAnsi="Times New Roman" w:cs="Times New Roman" w:hint="eastAsia"/>
                 <w:lang w:eastAsia="zh-CN"/>
               </w:rPr>
-              <w:t>Mengchuan Liu</w:t>
+              <w:t>Mengchuan</w:t>
+            </w:r>
+            <w:proofErr w:type="spellEnd"/>
+            <w:r>
+              <w:rPr>
+                <w:rFonts w:ascii="Times New Roman" w:eastAsiaTheme="minorEastAsia" w:hAnsi="Times New Roman" w:cs="Times New Roman" w:hint="eastAsia"/>
+                <w:lang w:eastAsia="zh-CN"/>
+              </w:rPr>
+              <w:t xml:space="preserve"> Liu</w:t>
             </w:r>
           </w:p>
         </w:tc>
@@ -31138,6 +31620,7 @@
                 <w:lang w:eastAsia="zh-CN"/>
               </w:rPr>
             </w:pPr>
+            <w:proofErr w:type="spellStart"/>
             <w:r>
               <w:rPr>
                 <w:rFonts w:ascii="Times New Roman" w:eastAsiaTheme="minorEastAsia" w:hAnsi="Times New Roman" w:cs="Times New Roman" w:hint="eastAsia"/>
@@ -31150,7 +31633,15 @@
                 <w:rFonts w:ascii="Times New Roman" w:eastAsiaTheme="minorEastAsia" w:hAnsi="Times New Roman" w:cs="Times New Roman"/>
                 <w:lang w:eastAsia="zh-CN"/>
               </w:rPr>
-              <w:t>an Lin</w:t>
+              <w:t>an</w:t>
+            </w:r>
+            <w:proofErr w:type="spellEnd"/>
+            <w:r>
+              <w:rPr>
+                <w:rFonts w:ascii="Times New Roman" w:eastAsiaTheme="minorEastAsia" w:hAnsi="Times New Roman" w:cs="Times New Roman"/>
+                <w:lang w:eastAsia="zh-CN"/>
+              </w:rPr>
+              <w:t xml:space="preserve"> Lin</w:t>
             </w:r>
           </w:p>
         </w:tc>
@@ -31378,12 +31869,21 @@
                 <w:lang w:eastAsia="zh-CN"/>
               </w:rPr>
             </w:pPr>
+            <w:proofErr w:type="spellStart"/>
             <w:r>
               <w:rPr>
                 <w:rFonts w:ascii="Times New Roman" w:eastAsiaTheme="minorEastAsia" w:hAnsi="Times New Roman" w:cs="Times New Roman" w:hint="eastAsia"/>
                 <w:lang w:eastAsia="zh-CN"/>
               </w:rPr>
-              <w:t>Jianfei Feng</w:t>
+              <w:t>Jianfei</w:t>
+            </w:r>
+            <w:proofErr w:type="spellEnd"/>
+            <w:r>
+              <w:rPr>
+                <w:rFonts w:ascii="Times New Roman" w:eastAsiaTheme="minorEastAsia" w:hAnsi="Times New Roman" w:cs="Times New Roman" w:hint="eastAsia"/>
+                <w:lang w:eastAsia="zh-CN"/>
+              </w:rPr>
+              <w:t xml:space="preserve"> Feng</w:t>
             </w:r>
           </w:p>
         </w:tc>
@@ -31627,13 +32127,31 @@
                 <w:lang w:eastAsia="zh-CN"/>
               </w:rPr>
             </w:pPr>
+            <w:proofErr w:type="spellStart"/>
             <w:r>
               <w:rPr>
                 <w:rFonts w:ascii="Times New Roman" w:eastAsiaTheme="minorEastAsia" w:hAnsi="Times New Roman" w:cs="Times New Roman" w:hint="eastAsia"/>
                 <w:lang w:eastAsia="zh-CN"/>
               </w:rPr>
-              <w:t>Ishant Upadhyay</w:t>
-            </w:r>
+              <w:t>Ishant</w:t>
+            </w:r>
+            <w:proofErr w:type="spellEnd"/>
+            <w:r>
+              <w:rPr>
+                <w:rFonts w:ascii="Times New Roman" w:eastAsiaTheme="minorEastAsia" w:hAnsi="Times New Roman" w:cs="Times New Roman" w:hint="eastAsia"/>
+                <w:lang w:eastAsia="zh-CN"/>
+              </w:rPr>
+              <w:t xml:space="preserve"> </w:t>
+            </w:r>
+            <w:proofErr w:type="spellStart"/>
+            <w:r>
+              <w:rPr>
+                <w:rFonts w:ascii="Times New Roman" w:eastAsiaTheme="minorEastAsia" w:hAnsi="Times New Roman" w:cs="Times New Roman" w:hint="eastAsia"/>
+                <w:lang w:eastAsia="zh-CN"/>
+              </w:rPr>
+              <w:t>Upadhyay</w:t>
+            </w:r>
+            <w:proofErr w:type="spellEnd"/>
           </w:p>
         </w:tc>
         <w:tc>
@@ -31883,16 +32401,32 @@
       <w:bookmarkStart w:id="53" w:name="_Toc464836931"/>
       <w:bookmarkStart w:id="54" w:name="_Toc464839221"/>
       <w:bookmarkStart w:id="55" w:name="_Toc464840167"/>
+      <w:proofErr w:type="spellStart"/>
       <w:r>
         <w:rPr>
           <w:lang w:val="en-US"/>
         </w:rPr>
         <w:lastRenderedPageBreak/>
-        <w:t>Ishant Upadhyay</w:t>
+        <w:t>Ishant</w:t>
+      </w:r>
+      <w:proofErr w:type="spellEnd"/>
+      <w:r>
+        <w:rPr>
+          <w:lang w:val="en-US"/>
+        </w:rPr>
+        <w:t xml:space="preserve"> </w:t>
+      </w:r>
+      <w:proofErr w:type="spellStart"/>
+      <w:r>
+        <w:rPr>
+          <w:lang w:val="en-US"/>
+        </w:rPr>
+        <w:t>Upadhyay</w:t>
       </w:r>
       <w:bookmarkEnd w:id="53"/>
       <w:bookmarkEnd w:id="54"/>
       <w:bookmarkEnd w:id="55"/>
+      <w:proofErr w:type="spellEnd"/>
     </w:p>
     <w:p>
       <w:pPr>
@@ -31916,11 +32450,10 @@
           <w:shd w:val="clear" w:color="auto" w:fill="FFFFFF"/>
           <w:lang w:val="en-NZ"/>
         </w:rPr>
-        <w:t>During my course of study of secure programming, I got change to learn about what is secure programming, why it is important.  During my period of learning, I learned about different attacking techniques for hacking the application such as Sql injection, XSS, XSRF, path traversal, file upload. I also learned about how I can make our application safe from these attacks. Previously, I know how to build application but I have not given much important to secure it but after this course, I learned that it also very important to make the application secure a well.</w:t>
-      </w:r>
-    </w:p>
-    <w:p>
-      <w:pPr>
+        <w:t xml:space="preserve">During my course of study of secure programming, I got change to learn about what is secure programming, why it is important.  During my period of learning, I learned about different attacking techniques for hacking the application such as </w:t>
+      </w:r>
+      <w:proofErr w:type="spellStart"/>
+      <w:r>
         <w:rPr>
           <w:rStyle w:val="normaltextrun"/>
           <w:rFonts w:ascii="Calibri" w:hAnsi="Calibri" w:cs="Calibri"/>
@@ -31930,7 +32463,9 @@
           <w:shd w:val="clear" w:color="auto" w:fill="FFFFFF"/>
           <w:lang w:val="en-NZ"/>
         </w:rPr>
-      </w:pPr>
+        <w:t>Sql</w:t>
+      </w:r>
+      <w:proofErr w:type="spellEnd"/>
       <w:r>
         <w:rPr>
           <w:rStyle w:val="normaltextrun"/>
@@ -31941,9 +32476,11 @@
           <w:shd w:val="clear" w:color="auto" w:fill="FFFFFF"/>
           <w:lang w:val="en-NZ"/>
         </w:rPr>
-        <w:t>It was a wonderful experience working with my talented group members. They all were very cooperative, friendly and helpful. We always used to discuss together if there were any problems and try to solve it with mutual decision. I would especially l</w:t>
-      </w:r>
-      <w:r>
+        <w:t xml:space="preserve"> injection, XSS, XSRF, path traversal, file upload. I also learned about how I can make our application safe from these attacks. Previously, I know how to build application but I have not given much important to secure it but after this course, I learned that it also very important to make the application secure a well.</w:t>
+      </w:r>
+    </w:p>
+    <w:p>
+      <w:pPr>
         <w:rPr>
           <w:rStyle w:val="normaltextrun"/>
           <w:rFonts w:ascii="Calibri" w:hAnsi="Calibri" w:cs="Calibri"/>
@@ -31953,7 +32490,56 @@
           <w:shd w:val="clear" w:color="auto" w:fill="FFFFFF"/>
           <w:lang w:val="en-NZ"/>
         </w:rPr>
-        <w:t>ike to Kalina and Jiaqi for their</w:t>
+      </w:pPr>
+      <w:r>
+        <w:rPr>
+          <w:rStyle w:val="normaltextrun"/>
+          <w:rFonts w:ascii="Calibri" w:hAnsi="Calibri" w:cs="Calibri"/>
+          <w:color w:val="000000"/>
+          <w:sz w:val="24"/>
+          <w:szCs w:val="24"/>
+          <w:shd w:val="clear" w:color="auto" w:fill="FFFFFF"/>
+          <w:lang w:val="en-NZ"/>
+        </w:rPr>
+        <w:t>It was a wonderful experience working with my talented group members. They all were very cooperative, friendly and helpful. We always used to discuss together if there were any problems and try to solve it with mutual decision. I would especially l</w:t>
+      </w:r>
+      <w:r>
+        <w:rPr>
+          <w:rStyle w:val="normaltextrun"/>
+          <w:rFonts w:ascii="Calibri" w:hAnsi="Calibri" w:cs="Calibri"/>
+          <w:color w:val="000000"/>
+          <w:sz w:val="24"/>
+          <w:szCs w:val="24"/>
+          <w:shd w:val="clear" w:color="auto" w:fill="FFFFFF"/>
+          <w:lang w:val="en-NZ"/>
+        </w:rPr>
+        <w:t xml:space="preserve">ike to Kalina and </w:t>
+      </w:r>
+      <w:proofErr w:type="spellStart"/>
+      <w:r>
+        <w:rPr>
+          <w:rStyle w:val="normaltextrun"/>
+          <w:rFonts w:ascii="Calibri" w:hAnsi="Calibri" w:cs="Calibri"/>
+          <w:color w:val="000000"/>
+          <w:sz w:val="24"/>
+          <w:szCs w:val="24"/>
+          <w:shd w:val="clear" w:color="auto" w:fill="FFFFFF"/>
+          <w:lang w:val="en-NZ"/>
+        </w:rPr>
+        <w:t>Jiaqi</w:t>
+      </w:r>
+      <w:proofErr w:type="spellEnd"/>
+      <w:r>
+        <w:rPr>
+          <w:rStyle w:val="normaltextrun"/>
+          <w:rFonts w:ascii="Calibri" w:hAnsi="Calibri" w:cs="Calibri"/>
+          <w:color w:val="000000"/>
+          <w:sz w:val="24"/>
+          <w:szCs w:val="24"/>
+          <w:shd w:val="clear" w:color="auto" w:fill="FFFFFF"/>
+          <w:lang w:val="en-NZ"/>
+        </w:rPr>
+        <w:t xml:space="preserve"> for their</w:t>
       </w:r>
       <w:r>
         <w:rPr>
@@ -32344,12 +32930,21 @@
                 <w:lang w:eastAsia="zh-CN"/>
               </w:rPr>
             </w:pPr>
+            <w:proofErr w:type="spellStart"/>
             <w:r>
               <w:rPr>
                 <w:rFonts w:ascii="Times New Roman" w:eastAsiaTheme="minorEastAsia" w:hAnsi="Times New Roman" w:cs="Times New Roman" w:hint="eastAsia"/>
                 <w:lang w:eastAsia="zh-CN"/>
               </w:rPr>
-              <w:t xml:space="preserve">Jiaqi </w:t>
+              <w:t>Jiaqi</w:t>
+            </w:r>
+            <w:proofErr w:type="spellEnd"/>
+            <w:r>
+              <w:rPr>
+                <w:rFonts w:ascii="Times New Roman" w:eastAsiaTheme="minorEastAsia" w:hAnsi="Times New Roman" w:cs="Times New Roman" w:hint="eastAsia"/>
+                <w:lang w:eastAsia="zh-CN"/>
+              </w:rPr>
+              <w:t xml:space="preserve"> </w:t>
             </w:r>
             <w:r>
               <w:rPr>
@@ -32586,8 +33181,17 @@
                 <w:rFonts w:ascii="Times New Roman" w:eastAsiaTheme="minorEastAsia" w:hAnsi="Times New Roman" w:cs="Times New Roman" w:hint="eastAsia"/>
                 <w:lang w:eastAsia="zh-CN"/>
               </w:rPr>
-              <w:t>Kalina Petrova</w:t>
-            </w:r>
+              <w:t xml:space="preserve">Kalina </w:t>
+            </w:r>
+            <w:proofErr w:type="spellStart"/>
+            <w:r>
+              <w:rPr>
+                <w:rFonts w:ascii="Times New Roman" w:eastAsiaTheme="minorEastAsia" w:hAnsi="Times New Roman" w:cs="Times New Roman" w:hint="eastAsia"/>
+                <w:lang w:eastAsia="zh-CN"/>
+              </w:rPr>
+              <w:t>Petrova</w:t>
+            </w:r>
+            <w:proofErr w:type="spellEnd"/>
           </w:p>
         </w:tc>
         <w:tc>
@@ -32819,12 +33423,21 @@
                 <w:lang w:eastAsia="zh-CN"/>
               </w:rPr>
             </w:pPr>
+            <w:proofErr w:type="spellStart"/>
             <w:r>
               <w:rPr>
                 <w:rFonts w:ascii="Times New Roman" w:eastAsiaTheme="minorEastAsia" w:hAnsi="Times New Roman" w:cs="Times New Roman" w:hint="eastAsia"/>
                 <w:lang w:eastAsia="zh-CN"/>
               </w:rPr>
-              <w:t>Mengchuan Liu</w:t>
+              <w:t>Mengchuan</w:t>
+            </w:r>
+            <w:proofErr w:type="spellEnd"/>
+            <w:r>
+              <w:rPr>
+                <w:rFonts w:ascii="Times New Roman" w:eastAsiaTheme="minorEastAsia" w:hAnsi="Times New Roman" w:cs="Times New Roman" w:hint="eastAsia"/>
+                <w:lang w:eastAsia="zh-CN"/>
+              </w:rPr>
+              <w:t xml:space="preserve"> Liu</w:t>
             </w:r>
           </w:p>
         </w:tc>
@@ -33064,6 +33677,7 @@
                 <w:lang w:eastAsia="zh-CN"/>
               </w:rPr>
             </w:pPr>
+            <w:proofErr w:type="spellStart"/>
             <w:r>
               <w:rPr>
                 <w:rFonts w:ascii="Times New Roman" w:eastAsiaTheme="minorEastAsia" w:hAnsi="Times New Roman" w:cs="Times New Roman" w:hint="eastAsia"/>
@@ -33076,7 +33690,15 @@
                 <w:rFonts w:ascii="Times New Roman" w:eastAsiaTheme="minorEastAsia" w:hAnsi="Times New Roman" w:cs="Times New Roman"/>
                 <w:lang w:eastAsia="zh-CN"/>
               </w:rPr>
-              <w:t>an Lin</w:t>
+              <w:t>an</w:t>
+            </w:r>
+            <w:proofErr w:type="spellEnd"/>
+            <w:r>
+              <w:rPr>
+                <w:rFonts w:ascii="Times New Roman" w:eastAsiaTheme="minorEastAsia" w:hAnsi="Times New Roman" w:cs="Times New Roman"/>
+                <w:lang w:eastAsia="zh-CN"/>
+              </w:rPr>
+              <w:t xml:space="preserve"> Lin</w:t>
             </w:r>
           </w:p>
         </w:tc>
@@ -33301,12 +33923,21 @@
                 <w:lang w:eastAsia="zh-CN"/>
               </w:rPr>
             </w:pPr>
+            <w:proofErr w:type="spellStart"/>
             <w:r>
               <w:rPr>
                 <w:rFonts w:ascii="Times New Roman" w:eastAsiaTheme="minorEastAsia" w:hAnsi="Times New Roman" w:cs="Times New Roman" w:hint="eastAsia"/>
                 <w:lang w:eastAsia="zh-CN"/>
               </w:rPr>
-              <w:t>Jianfei Feng</w:t>
+              <w:t>Jianfei</w:t>
+            </w:r>
+            <w:proofErr w:type="spellEnd"/>
+            <w:r>
+              <w:rPr>
+                <w:rFonts w:ascii="Times New Roman" w:eastAsiaTheme="minorEastAsia" w:hAnsi="Times New Roman" w:cs="Times New Roman" w:hint="eastAsia"/>
+                <w:lang w:eastAsia="zh-CN"/>
+              </w:rPr>
+              <w:t xml:space="preserve"> Feng</w:t>
             </w:r>
           </w:p>
         </w:tc>
@@ -33547,13 +34178,31 @@
                 <w:lang w:eastAsia="zh-CN"/>
               </w:rPr>
             </w:pPr>
+            <w:proofErr w:type="spellStart"/>
             <w:r>
               <w:rPr>
                 <w:rFonts w:ascii="Times New Roman" w:eastAsiaTheme="minorEastAsia" w:hAnsi="Times New Roman" w:cs="Times New Roman" w:hint="eastAsia"/>
                 <w:lang w:eastAsia="zh-CN"/>
               </w:rPr>
-              <w:t>Ishant Upadhyay</w:t>
-            </w:r>
+              <w:t>Ishant</w:t>
+            </w:r>
+            <w:proofErr w:type="spellEnd"/>
+            <w:r>
+              <w:rPr>
+                <w:rFonts w:ascii="Times New Roman" w:eastAsiaTheme="minorEastAsia" w:hAnsi="Times New Roman" w:cs="Times New Roman" w:hint="eastAsia"/>
+                <w:lang w:eastAsia="zh-CN"/>
+              </w:rPr>
+              <w:t xml:space="preserve"> </w:t>
+            </w:r>
+            <w:proofErr w:type="spellStart"/>
+            <w:r>
+              <w:rPr>
+                <w:rFonts w:ascii="Times New Roman" w:eastAsiaTheme="minorEastAsia" w:hAnsi="Times New Roman" w:cs="Times New Roman" w:hint="eastAsia"/>
+                <w:lang w:eastAsia="zh-CN"/>
+              </w:rPr>
+              <w:t>Upadhyay</w:t>
+            </w:r>
+            <w:proofErr w:type="spellEnd"/>
           </w:p>
         </w:tc>
         <w:tc>
@@ -38033,7 +38682,7 @@
 </file>
 
 <file path=customXml/itemProps2.xml><?xml version="1.0" encoding="utf-8"?>
-<ds:datastoreItem xmlns:ds="http://schemas.openxmlformats.org/officeDocument/2006/customXml" ds:itemID="{CFB217D0-E7AA-4069-A8CE-6FFF03DAB6E4}">
+<ds:datastoreItem xmlns:ds="http://schemas.openxmlformats.org/officeDocument/2006/customXml" ds:itemID="{3420CE27-552F-4BB3-9757-88FD28ADECF6}">
   <ds:schemaRefs>
     <ds:schemaRef ds:uri="http://schemas.openxmlformats.org/officeDocument/2006/bibliography"/>
   </ds:schemaRefs>

</xml_diff>